<commit_message>
Cody test with change in supralims and catches
</commit_message>
<xml_diff>
--- a/Experiment Versions.docx
+++ b/Experiment Versions.docx
@@ -1089,6 +1089,40 @@
           <w:sz w:val="24"/>
         </w:rPr>
         <w:t xml:space="preserve">Frequency of catch and supraliminal catches decreased from ¼ to 1/12. </w:t>
+      </w:r>
+    </w:p>
+    <w:p>
+      <w:pPr>
+        <w:pStyle w:val="ListParagraph"/>
+        <w:numPr>
+          <w:ilvl w:val="0"/>
+          <w:numId w:val="11"/>
+        </w:numPr>
+        <w:rPr>
+          <w:rFonts w:ascii="Arial" w:hAnsi="Arial" w:cs="Arial"/>
+          <w:sz w:val="24"/>
+        </w:rPr>
+      </w:pPr>
+      <w:r>
+        <w:rPr>
+          <w:rFonts w:ascii="Arial" w:hAnsi="Arial" w:cs="Arial"/>
+          <w:sz w:val="24"/>
+        </w:rPr>
+        <w:t xml:space="preserve">Number of blocks changed to 8 per modality. 24 total blocks </w:t>
+      </w:r>
+      <w:r>
+        <w:rPr>
+          <w:rFonts w:ascii="Arial" w:hAnsi="Arial" w:cs="Arial"/>
+          <w:sz w:val="24"/>
+        </w:rPr>
+        <w:sym w:font="Wingdings" w:char="F0E0"/>
+      </w:r>
+      <w:r>
+        <w:rPr>
+          <w:rFonts w:ascii="Arial" w:hAnsi="Arial" w:cs="Arial"/>
+          <w:sz w:val="24"/>
+        </w:rPr>
+        <w:t xml:space="preserve"> 1440 stimuli &amp; 200 reps per stim and 40 per catch. </w:t>
       </w:r>
       <w:bookmarkStart w:id="0" w:name="_GoBack"/>
       <w:bookmarkEnd w:id="0"/>

</xml_diff>

<commit_message>
More Data & Cleaning Up Stims
Old stims moved to a folder on desktop called stim_archives
</commit_message>
<xml_diff>
--- a/Experiment Versions.docx
+++ b/Experiment Versions.docx
@@ -1124,16 +1124,136 @@
         </w:rPr>
         <w:t xml:space="preserve"> 1440 stimuli &amp; 200 reps per stim and 40 per catch. </w:t>
       </w:r>
+    </w:p>
+    <w:p>
+      <w:pPr>
+        <w:pStyle w:val="ListParagraph"/>
+        <w:numPr>
+          <w:ilvl w:val="0"/>
+          <w:numId w:val="11"/>
+        </w:numPr>
+        <w:rPr>
+          <w:rFonts w:ascii="Arial" w:hAnsi="Arial" w:cs="Arial"/>
+          <w:sz w:val="24"/>
+        </w:rPr>
+      </w:pPr>
+      <w:r>
+        <w:rPr>
+          <w:rFonts w:ascii="Arial" w:hAnsi="Arial" w:cs="Arial"/>
+          <w:sz w:val="24"/>
+        </w:rPr>
+        <w:t>Ran cody test_two for one block of each modality</w:t>
+      </w:r>
+    </w:p>
+    <w:p>
+      <w:pPr>
+        <w:rPr>
+          <w:rFonts w:ascii="Arial" w:hAnsi="Arial" w:cs="Arial"/>
+          <w:sz w:val="24"/>
+        </w:rPr>
+      </w:pPr>
+      <w:r>
+        <w:rPr>
+          <w:rFonts w:ascii="Arial" w:hAnsi="Arial" w:cs="Arial"/>
+          <w:sz w:val="24"/>
+        </w:rPr>
+        <w:t>V190928:</w:t>
+      </w:r>
+    </w:p>
+    <w:p>
+      <w:pPr>
+        <w:rPr>
+          <w:rFonts w:ascii="Arial" w:hAnsi="Arial" w:cs="Arial"/>
+          <w:sz w:val="24"/>
+        </w:rPr>
+      </w:pPr>
+      <w:r>
+        <w:rPr>
+          <w:rFonts w:ascii="Arial" w:hAnsi="Arial" w:cs="Arial"/>
+          <w:sz w:val="24"/>
+        </w:rPr>
+        <w:tab/>
+        <w:t>IEInitial:</w:t>
+      </w:r>
+    </w:p>
+    <w:p>
+      <w:pPr>
+        <w:pStyle w:val="ListParagraph"/>
+        <w:numPr>
+          <w:ilvl w:val="0"/>
+          <w:numId w:val="13"/>
+        </w:numPr>
+        <w:rPr>
+          <w:rFonts w:ascii="Arial" w:hAnsi="Arial" w:cs="Arial"/>
+          <w:sz w:val="24"/>
+        </w:rPr>
+      </w:pPr>
+      <w:r>
+        <w:rPr>
+          <w:rFonts w:ascii="Arial" w:hAnsi="Arial" w:cs="Arial"/>
+          <w:sz w:val="24"/>
+        </w:rPr>
+        <w:t>Decreased nu</w:t>
+      </w:r>
+      <w:r>
+        <w:rPr>
+          <w:rFonts w:ascii="Arial" w:hAnsi="Arial" w:cs="Arial"/>
+          <w:sz w:val="24"/>
+        </w:rPr>
+        <w:t>mber of tested intensities to 11</w:t>
+      </w:r>
+      <w:r>
+        <w:rPr>
+          <w:rFonts w:ascii="Arial" w:hAnsi="Arial" w:cs="Arial"/>
+          <w:sz w:val="24"/>
+        </w:rPr>
+        <w:t xml:space="preserve"> from 12. </w:t>
+      </w:r>
+    </w:p>
+    <w:p>
+      <w:pPr>
+        <w:ind w:left="720"/>
+        <w:rPr>
+          <w:rFonts w:ascii="Arial" w:hAnsi="Arial" w:cs="Arial"/>
+          <w:sz w:val="24"/>
+        </w:rPr>
+      </w:pPr>
+      <w:r>
+        <w:rPr>
+          <w:rFonts w:ascii="Arial" w:hAnsi="Arial" w:cs="Arial"/>
+          <w:sz w:val="24"/>
+        </w:rPr>
+        <w:t>IETwo:</w:t>
+      </w:r>
+    </w:p>
+    <w:p>
+      <w:pPr>
+        <w:pStyle w:val="ListParagraph"/>
+        <w:numPr>
+          <w:ilvl w:val="0"/>
+          <w:numId w:val="14"/>
+        </w:numPr>
+        <w:rPr>
+          <w:rFonts w:ascii="Arial" w:hAnsi="Arial" w:cs="Arial"/>
+          <w:sz w:val="24"/>
+        </w:rPr>
+      </w:pPr>
+      <w:r>
+        <w:rPr>
+          <w:rFonts w:ascii="Arial" w:hAnsi="Arial" w:cs="Arial"/>
+          <w:sz w:val="24"/>
+        </w:rPr>
+        <w:t>Changed tested values from [0 25 50 100] to [0 10 20 30 40 50 60 70 80 90 100</w:t>
+      </w:r>
       <w:bookmarkStart w:id="0" w:name="_GoBack"/>
       <w:bookmarkEnd w:id="0"/>
-    </w:p>
-    <w:p>
-      <w:pPr>
-        <w:rPr>
-          <w:rFonts w:ascii="Arial" w:hAnsi="Arial" w:cs="Arial"/>
-          <w:sz w:val="24"/>
-        </w:rPr>
-      </w:pPr>
+      <w:r>
+        <w:rPr>
+          <w:rFonts w:ascii="Arial" w:hAnsi="Arial" w:cs="Arial"/>
+          <w:sz w:val="24"/>
+        </w:rPr>
+        <w:t>]</w:t>
+      </w:r>
     </w:p>
     <w:p>
       <w:pPr>
@@ -1466,6 +1586,95 @@
     </w:lvl>
   </w:abstractNum>
   <w:abstractNum w:abstractNumId="3" w15:restartNumberingAfterBreak="0">
+    <w:nsid w:val="17C2285C"/>
+    <w:multiLevelType w:val="hybridMultilevel"/>
+    <w:tmpl w:val="104EF826"/>
+    <w:lvl w:ilvl="0" w:tplc="932A5FE8">
+      <w:start w:val="1"/>
+      <w:numFmt w:val="decimal"/>
+      <w:lvlText w:val="%1."/>
+      <w:lvlJc w:val="left"/>
+      <w:pPr>
+        <w:ind w:left="1080" w:hanging="360"/>
+      </w:pPr>
+      <w:rPr>
+        <w:rFonts w:hint="default"/>
+      </w:rPr>
+    </w:lvl>
+    <w:lvl w:ilvl="1" w:tplc="04090019" w:tentative="1">
+      <w:start w:val="1"/>
+      <w:numFmt w:val="lowerLetter"/>
+      <w:lvlText w:val="%2."/>
+      <w:lvlJc w:val="left"/>
+      <w:pPr>
+        <w:ind w:left="1440" w:hanging="360"/>
+      </w:pPr>
+    </w:lvl>
+    <w:lvl w:ilvl="2" w:tplc="0409001B" w:tentative="1">
+      <w:start w:val="1"/>
+      <w:numFmt w:val="lowerRoman"/>
+      <w:lvlText w:val="%3."/>
+      <w:lvlJc w:val="right"/>
+      <w:pPr>
+        <w:ind w:left="2160" w:hanging="180"/>
+      </w:pPr>
+    </w:lvl>
+    <w:lvl w:ilvl="3" w:tplc="0409000F" w:tentative="1">
+      <w:start w:val="1"/>
+      <w:numFmt w:val="decimal"/>
+      <w:lvlText w:val="%4."/>
+      <w:lvlJc w:val="left"/>
+      <w:pPr>
+        <w:ind w:left="2880" w:hanging="360"/>
+      </w:pPr>
+    </w:lvl>
+    <w:lvl w:ilvl="4" w:tplc="04090019" w:tentative="1">
+      <w:start w:val="1"/>
+      <w:numFmt w:val="lowerLetter"/>
+      <w:lvlText w:val="%5."/>
+      <w:lvlJc w:val="left"/>
+      <w:pPr>
+        <w:ind w:left="3600" w:hanging="360"/>
+      </w:pPr>
+    </w:lvl>
+    <w:lvl w:ilvl="5" w:tplc="0409001B" w:tentative="1">
+      <w:start w:val="1"/>
+      <w:numFmt w:val="lowerRoman"/>
+      <w:lvlText w:val="%6."/>
+      <w:lvlJc w:val="right"/>
+      <w:pPr>
+        <w:ind w:left="4320" w:hanging="180"/>
+      </w:pPr>
+    </w:lvl>
+    <w:lvl w:ilvl="6" w:tplc="0409000F" w:tentative="1">
+      <w:start w:val="1"/>
+      <w:numFmt w:val="decimal"/>
+      <w:lvlText w:val="%7."/>
+      <w:lvlJc w:val="left"/>
+      <w:pPr>
+        <w:ind w:left="5040" w:hanging="360"/>
+      </w:pPr>
+    </w:lvl>
+    <w:lvl w:ilvl="7" w:tplc="04090019" w:tentative="1">
+      <w:start w:val="1"/>
+      <w:numFmt w:val="lowerLetter"/>
+      <w:lvlText w:val="%8."/>
+      <w:lvlJc w:val="left"/>
+      <w:pPr>
+        <w:ind w:left="5760" w:hanging="360"/>
+      </w:pPr>
+    </w:lvl>
+    <w:lvl w:ilvl="8" w:tplc="0409001B" w:tentative="1">
+      <w:start w:val="1"/>
+      <w:numFmt w:val="lowerRoman"/>
+      <w:lvlText w:val="%9."/>
+      <w:lvlJc w:val="right"/>
+      <w:pPr>
+        <w:ind w:left="6480" w:hanging="180"/>
+      </w:pPr>
+    </w:lvl>
+  </w:abstractNum>
+  <w:abstractNum w:abstractNumId="4" w15:restartNumberingAfterBreak="0">
     <w:nsid w:val="181E7527"/>
     <w:multiLevelType w:val="hybridMultilevel"/>
     <w:tmpl w:val="0C8EEC90"/>
@@ -1554,7 +1763,96 @@
       </w:pPr>
     </w:lvl>
   </w:abstractNum>
-  <w:abstractNum w:abstractNumId="4" w15:restartNumberingAfterBreak="0">
+  <w:abstractNum w:abstractNumId="5" w15:restartNumberingAfterBreak="0">
+    <w:nsid w:val="25C5325E"/>
+    <w:multiLevelType w:val="hybridMultilevel"/>
+    <w:tmpl w:val="4C8E7B22"/>
+    <w:lvl w:ilvl="0" w:tplc="932A5FE8">
+      <w:start w:val="1"/>
+      <w:numFmt w:val="decimal"/>
+      <w:lvlText w:val="%1."/>
+      <w:lvlJc w:val="left"/>
+      <w:pPr>
+        <w:ind w:left="1080" w:hanging="360"/>
+      </w:pPr>
+      <w:rPr>
+        <w:rFonts w:hint="default"/>
+      </w:rPr>
+    </w:lvl>
+    <w:lvl w:ilvl="1" w:tplc="04090019" w:tentative="1">
+      <w:start w:val="1"/>
+      <w:numFmt w:val="lowerLetter"/>
+      <w:lvlText w:val="%2."/>
+      <w:lvlJc w:val="left"/>
+      <w:pPr>
+        <w:ind w:left="1800" w:hanging="360"/>
+      </w:pPr>
+    </w:lvl>
+    <w:lvl w:ilvl="2" w:tplc="0409001B" w:tentative="1">
+      <w:start w:val="1"/>
+      <w:numFmt w:val="lowerRoman"/>
+      <w:lvlText w:val="%3."/>
+      <w:lvlJc w:val="right"/>
+      <w:pPr>
+        <w:ind w:left="2520" w:hanging="180"/>
+      </w:pPr>
+    </w:lvl>
+    <w:lvl w:ilvl="3" w:tplc="0409000F" w:tentative="1">
+      <w:start w:val="1"/>
+      <w:numFmt w:val="decimal"/>
+      <w:lvlText w:val="%4."/>
+      <w:lvlJc w:val="left"/>
+      <w:pPr>
+        <w:ind w:left="3240" w:hanging="360"/>
+      </w:pPr>
+    </w:lvl>
+    <w:lvl w:ilvl="4" w:tplc="04090019" w:tentative="1">
+      <w:start w:val="1"/>
+      <w:numFmt w:val="lowerLetter"/>
+      <w:lvlText w:val="%5."/>
+      <w:lvlJc w:val="left"/>
+      <w:pPr>
+        <w:ind w:left="3960" w:hanging="360"/>
+      </w:pPr>
+    </w:lvl>
+    <w:lvl w:ilvl="5" w:tplc="0409001B" w:tentative="1">
+      <w:start w:val="1"/>
+      <w:numFmt w:val="lowerRoman"/>
+      <w:lvlText w:val="%6."/>
+      <w:lvlJc w:val="right"/>
+      <w:pPr>
+        <w:ind w:left="4680" w:hanging="180"/>
+      </w:pPr>
+    </w:lvl>
+    <w:lvl w:ilvl="6" w:tplc="0409000F" w:tentative="1">
+      <w:start w:val="1"/>
+      <w:numFmt w:val="decimal"/>
+      <w:lvlText w:val="%7."/>
+      <w:lvlJc w:val="left"/>
+      <w:pPr>
+        <w:ind w:left="5400" w:hanging="360"/>
+      </w:pPr>
+    </w:lvl>
+    <w:lvl w:ilvl="7" w:tplc="04090019" w:tentative="1">
+      <w:start w:val="1"/>
+      <w:numFmt w:val="lowerLetter"/>
+      <w:lvlText w:val="%8."/>
+      <w:lvlJc w:val="left"/>
+      <w:pPr>
+        <w:ind w:left="6120" w:hanging="360"/>
+      </w:pPr>
+    </w:lvl>
+    <w:lvl w:ilvl="8" w:tplc="0409001B" w:tentative="1">
+      <w:start w:val="1"/>
+      <w:numFmt w:val="lowerRoman"/>
+      <w:lvlText w:val="%9."/>
+      <w:lvlJc w:val="right"/>
+      <w:pPr>
+        <w:ind w:left="6840" w:hanging="180"/>
+      </w:pPr>
+    </w:lvl>
+  </w:abstractNum>
+  <w:abstractNum w:abstractNumId="6" w15:restartNumberingAfterBreak="0">
     <w:nsid w:val="2AD61150"/>
     <w:multiLevelType w:val="hybridMultilevel"/>
     <w:tmpl w:val="98B03126"/>
@@ -1640,7 +1938,7 @@
       </w:pPr>
     </w:lvl>
   </w:abstractNum>
-  <w:abstractNum w:abstractNumId="5" w15:restartNumberingAfterBreak="0">
+  <w:abstractNum w:abstractNumId="7" w15:restartNumberingAfterBreak="0">
     <w:nsid w:val="2FCD1098"/>
     <w:multiLevelType w:val="hybridMultilevel"/>
     <w:tmpl w:val="8022F688"/>
@@ -1729,7 +2027,7 @@
       </w:pPr>
     </w:lvl>
   </w:abstractNum>
-  <w:abstractNum w:abstractNumId="6" w15:restartNumberingAfterBreak="0">
+  <w:abstractNum w:abstractNumId="8" w15:restartNumberingAfterBreak="0">
     <w:nsid w:val="325B7C56"/>
     <w:multiLevelType w:val="hybridMultilevel"/>
     <w:tmpl w:val="79CCE420"/>
@@ -1842,7 +2140,7 @@
       </w:rPr>
     </w:lvl>
   </w:abstractNum>
-  <w:abstractNum w:abstractNumId="7" w15:restartNumberingAfterBreak="0">
+  <w:abstractNum w:abstractNumId="9" w15:restartNumberingAfterBreak="0">
     <w:nsid w:val="37F73FB6"/>
     <w:multiLevelType w:val="hybridMultilevel"/>
     <w:tmpl w:val="64B86190"/>
@@ -1931,7 +2229,7 @@
       </w:pPr>
     </w:lvl>
   </w:abstractNum>
-  <w:abstractNum w:abstractNumId="8" w15:restartNumberingAfterBreak="0">
+  <w:abstractNum w:abstractNumId="10" w15:restartNumberingAfterBreak="0">
     <w:nsid w:val="3EEF1245"/>
     <w:multiLevelType w:val="hybridMultilevel"/>
     <w:tmpl w:val="F070A302"/>
@@ -2044,7 +2342,96 @@
       </w:rPr>
     </w:lvl>
   </w:abstractNum>
-  <w:abstractNum w:abstractNumId="9" w15:restartNumberingAfterBreak="0">
+  <w:abstractNum w:abstractNumId="11" w15:restartNumberingAfterBreak="0">
+    <w:nsid w:val="68747A60"/>
+    <w:multiLevelType w:val="hybridMultilevel"/>
+    <w:tmpl w:val="17825E5E"/>
+    <w:lvl w:ilvl="0" w:tplc="932A5FE8">
+      <w:start w:val="1"/>
+      <w:numFmt w:val="decimal"/>
+      <w:lvlText w:val="%1."/>
+      <w:lvlJc w:val="left"/>
+      <w:pPr>
+        <w:ind w:left="1080" w:hanging="360"/>
+      </w:pPr>
+      <w:rPr>
+        <w:rFonts w:hint="default"/>
+      </w:rPr>
+    </w:lvl>
+    <w:lvl w:ilvl="1" w:tplc="04090019" w:tentative="1">
+      <w:start w:val="1"/>
+      <w:numFmt w:val="lowerLetter"/>
+      <w:lvlText w:val="%2."/>
+      <w:lvlJc w:val="left"/>
+      <w:pPr>
+        <w:ind w:left="1800" w:hanging="360"/>
+      </w:pPr>
+    </w:lvl>
+    <w:lvl w:ilvl="2" w:tplc="0409001B" w:tentative="1">
+      <w:start w:val="1"/>
+      <w:numFmt w:val="lowerRoman"/>
+      <w:lvlText w:val="%3."/>
+      <w:lvlJc w:val="right"/>
+      <w:pPr>
+        <w:ind w:left="2520" w:hanging="180"/>
+      </w:pPr>
+    </w:lvl>
+    <w:lvl w:ilvl="3" w:tplc="0409000F" w:tentative="1">
+      <w:start w:val="1"/>
+      <w:numFmt w:val="decimal"/>
+      <w:lvlText w:val="%4."/>
+      <w:lvlJc w:val="left"/>
+      <w:pPr>
+        <w:ind w:left="3240" w:hanging="360"/>
+      </w:pPr>
+    </w:lvl>
+    <w:lvl w:ilvl="4" w:tplc="04090019" w:tentative="1">
+      <w:start w:val="1"/>
+      <w:numFmt w:val="lowerLetter"/>
+      <w:lvlText w:val="%5."/>
+      <w:lvlJc w:val="left"/>
+      <w:pPr>
+        <w:ind w:left="3960" w:hanging="360"/>
+      </w:pPr>
+    </w:lvl>
+    <w:lvl w:ilvl="5" w:tplc="0409001B" w:tentative="1">
+      <w:start w:val="1"/>
+      <w:numFmt w:val="lowerRoman"/>
+      <w:lvlText w:val="%6."/>
+      <w:lvlJc w:val="right"/>
+      <w:pPr>
+        <w:ind w:left="4680" w:hanging="180"/>
+      </w:pPr>
+    </w:lvl>
+    <w:lvl w:ilvl="6" w:tplc="0409000F" w:tentative="1">
+      <w:start w:val="1"/>
+      <w:numFmt w:val="decimal"/>
+      <w:lvlText w:val="%7."/>
+      <w:lvlJc w:val="left"/>
+      <w:pPr>
+        <w:ind w:left="5400" w:hanging="360"/>
+      </w:pPr>
+    </w:lvl>
+    <w:lvl w:ilvl="7" w:tplc="04090019" w:tentative="1">
+      <w:start w:val="1"/>
+      <w:numFmt w:val="lowerLetter"/>
+      <w:lvlText w:val="%8."/>
+      <w:lvlJc w:val="left"/>
+      <w:pPr>
+        <w:ind w:left="6120" w:hanging="360"/>
+      </w:pPr>
+    </w:lvl>
+    <w:lvl w:ilvl="8" w:tplc="0409001B" w:tentative="1">
+      <w:start w:val="1"/>
+      <w:numFmt w:val="lowerRoman"/>
+      <w:lvlText w:val="%9."/>
+      <w:lvlJc w:val="right"/>
+      <w:pPr>
+        <w:ind w:left="6840" w:hanging="180"/>
+      </w:pPr>
+    </w:lvl>
+  </w:abstractNum>
+  <w:abstractNum w:abstractNumId="12" w15:restartNumberingAfterBreak="0">
     <w:nsid w:val="6A4068AF"/>
     <w:multiLevelType w:val="hybridMultilevel"/>
     <w:tmpl w:val="21C62EAC"/>
@@ -2157,7 +2544,7 @@
       </w:rPr>
     </w:lvl>
   </w:abstractNum>
-  <w:abstractNum w:abstractNumId="10" w15:restartNumberingAfterBreak="0">
+  <w:abstractNum w:abstractNumId="13" w15:restartNumberingAfterBreak="0">
     <w:nsid w:val="75DC4FEE"/>
     <w:multiLevelType w:val="hybridMultilevel"/>
     <w:tmpl w:val="4F22404E"/>
@@ -2271,37 +2658,46 @@
     </w:lvl>
   </w:abstractNum>
   <w:num w:numId="1">
-    <w:abstractNumId w:val="6"/>
+    <w:abstractNumId w:val="8"/>
   </w:num>
   <w:num w:numId="2">
-    <w:abstractNumId w:val="7"/>
+    <w:abstractNumId w:val="9"/>
   </w:num>
   <w:num w:numId="3">
-    <w:abstractNumId w:val="9"/>
+    <w:abstractNumId w:val="12"/>
   </w:num>
   <w:num w:numId="4">
-    <w:abstractNumId w:val="8"/>
+    <w:abstractNumId w:val="10"/>
   </w:num>
   <w:num w:numId="5">
-    <w:abstractNumId w:val="10"/>
+    <w:abstractNumId w:val="13"/>
   </w:num>
   <w:num w:numId="6">
-    <w:abstractNumId w:val="3"/>
+    <w:abstractNumId w:val="4"/>
   </w:num>
   <w:num w:numId="7">
     <w:abstractNumId w:val="1"/>
   </w:num>
   <w:num w:numId="8">
-    <w:abstractNumId w:val="5"/>
+    <w:abstractNumId w:val="7"/>
   </w:num>
   <w:num w:numId="9">
-    <w:abstractNumId w:val="4"/>
+    <w:abstractNumId w:val="6"/>
   </w:num>
   <w:num w:numId="10">
     <w:abstractNumId w:val="2"/>
   </w:num>
   <w:num w:numId="11">
     <w:abstractNumId w:val="0"/>
+  </w:num>
+  <w:num w:numId="12">
+    <w:abstractNumId w:val="3"/>
+  </w:num>
+  <w:num w:numId="13">
+    <w:abstractNumId w:val="11"/>
+  </w:num>
+  <w:num w:numId="14">
+    <w:abstractNumId w:val="5"/>
   </w:num>
 </w:numbering>
 </file>

</xml_diff>